<commit_message>
Clase Op_ crud UPDATE
</commit_message>
<xml_diff>
--- a/ControlClientes/CRUD con Spring Boot y MySql.docx
+++ b/ControlClientes/CRUD con Spring Boot y MySql.docx
@@ -67,32 +67,8 @@
           <w:shd w:val="clear" w:color="auto" w:fill="1C1D1F"/>
           <w:lang w:val="en-US"/>
         </w:rPr>
-        <w:t xml:space="preserve"> CRUD con Spring Boot y </w:t>
-      </w:r>
-      <w:proofErr w:type="spellStart"/>
-      <w:r>
-        <w:rPr>
-          <w:rFonts w:ascii="Roboto" w:hAnsi="Roboto"/>
-          <w:color w:val="FFFFFF"/>
-          <w:sz w:val="44"/>
-          <w:szCs w:val="44"/>
-          <w:shd w:val="clear" w:color="auto" w:fill="1C1D1F"/>
-          <w:lang w:val="en-US"/>
-        </w:rPr>
-        <w:t>MySq</w:t>
-      </w:r>
-      <w:r>
-        <w:rPr>
-          <w:rFonts w:ascii="Roboto" w:hAnsi="Roboto"/>
-          <w:color w:val="FFFFFF"/>
-          <w:sz w:val="44"/>
-          <w:szCs w:val="44"/>
-          <w:shd w:val="clear" w:color="auto" w:fill="1C1D1F"/>
-          <w:lang w:val="en-US"/>
-        </w:rPr>
-        <w:t>l</w:t>
-      </w:r>
-      <w:proofErr w:type="spellEnd"/>
+        <w:t> CRUD con Spring Boot y MySql</w:t>
+      </w:r>
     </w:p>
     <w:p>
       <w:r>
@@ -101,54 +77,15 @@
       <w:r>
         <w:t xml:space="preserve">sección </w:t>
       </w:r>
-      <w:proofErr w:type="spellStart"/>
-      <w:r>
-        <w:t>realizremos</w:t>
-      </w:r>
-      <w:proofErr w:type="spellEnd"/>
-      <w:r>
-        <w:t xml:space="preserve"> </w:t>
-      </w:r>
-      <w:r>
-        <w:t xml:space="preserve">el </w:t>
-      </w:r>
-      <w:proofErr w:type="spellStart"/>
-      <w:r>
-        <w:t>crud</w:t>
-      </w:r>
-      <w:proofErr w:type="spellEnd"/>
-      <w:r>
-        <w:t xml:space="preserve"> completo usando </w:t>
-      </w:r>
-      <w:proofErr w:type="spellStart"/>
-      <w:r>
-        <w:t>spring</w:t>
-      </w:r>
-      <w:proofErr w:type="spellEnd"/>
-      <w:r>
-        <w:t xml:space="preserve"> </w:t>
-      </w:r>
-      <w:proofErr w:type="spellStart"/>
-      <w:r>
-        <w:t>boot</w:t>
-      </w:r>
-      <w:proofErr w:type="spellEnd"/>
-      <w:r>
-        <w:t xml:space="preserve"> y </w:t>
-      </w:r>
-      <w:proofErr w:type="spellStart"/>
-      <w:r>
-        <w:t>mysql</w:t>
-      </w:r>
-      <w:proofErr w:type="spellEnd"/>
-      <w:r>
-        <w:t xml:space="preserve"> </w:t>
-      </w:r>
-      <w:proofErr w:type="spellStart"/>
-      <w:r>
-        <w:t>ControlClientes</w:t>
-      </w:r>
-      <w:proofErr w:type="spellEnd"/>
+      <w:r>
+        <w:t xml:space="preserve">realizremos </w:t>
+      </w:r>
+      <w:r>
+        <w:t>el crud completo usando spring boot y mysql</w:t>
+      </w:r>
+      <w:r>
+        <w:t xml:space="preserve"> ControlClientes</w:t>
+      </w:r>
     </w:p>
     <w:p>
       <w:pPr>
@@ -170,13 +107,8 @@
         </w:numPr>
       </w:pPr>
       <w:r>
-        <w:t xml:space="preserve">Modificar </w:t>
-      </w:r>
-      <w:proofErr w:type="spellStart"/>
-      <w:r>
-        <w:t>index</w:t>
-      </w:r>
-      <w:proofErr w:type="spellEnd"/>
+        <w:t>Modificar index</w:t>
+      </w:r>
     </w:p>
     <w:p>
       <w:pPr>
@@ -186,13 +118,8 @@
           <w:numId w:val="7"/>
         </w:numPr>
       </w:pPr>
-      <w:proofErr w:type="spellStart"/>
-      <w:r>
-        <w:t>Modifcar</w:t>
-      </w:r>
-      <w:proofErr w:type="spellEnd"/>
-      <w:r>
-        <w:t xml:space="preserve"> controlador</w:t>
+      <w:r>
+        <w:t>Modifcar controlador</w:t>
       </w:r>
     </w:p>
     <w:p>
@@ -204,15 +131,7 @@
         </w:numPr>
       </w:pPr>
       <w:r>
-        <w:t xml:space="preserve">Agregar </w:t>
-      </w:r>
-      <w:proofErr w:type="spellStart"/>
-      <w:r>
-        <w:t>paht</w:t>
-      </w:r>
-      <w:proofErr w:type="spellEnd"/>
-      <w:r>
-        <w:t xml:space="preserve"> de agregar</w:t>
+        <w:t>Agregar paht de agregar</w:t>
       </w:r>
       <w:r>
         <w:t xml:space="preserve"> y guardar</w:t>
@@ -238,21 +157,8 @@
         <w:t>Dato</w:t>
       </w:r>
       <w:r>
-        <w:t xml:space="preserve">: Para validar que el servidor este </w:t>
-      </w:r>
-      <w:proofErr w:type="spellStart"/>
-      <w:r>
-        <w:t>compiladon</w:t>
-      </w:r>
-      <w:proofErr w:type="spellEnd"/>
-      <w:r>
-        <w:t xml:space="preserve"> en tiempo real </w:t>
-      </w:r>
-      <w:proofErr w:type="gramStart"/>
-      <w:r>
-        <w:t>todo los ajustes</w:t>
-      </w:r>
-      <w:proofErr w:type="gramEnd"/>
+        <w:t>: Para validar que el servidor este compiladon en tiempo real todo los ajustes</w:t>
+      </w:r>
     </w:p>
     <w:p>
       <w:r>
@@ -364,6 +270,11 @@
       </w:r>
     </w:p>
     <w:p>
+      <w:pPr>
+        <w:rPr>
+          <w:noProof/>
+        </w:rPr>
+      </w:pPr>
       <w:r>
         <w:rPr>
           <w:noProof/>
@@ -452,7 +363,307 @@
         </w:drawing>
       </w:r>
     </w:p>
-    <w:p/>
+    <w:p>
+      <w:pPr>
+        <w:rPr>
+          <w:noProof/>
+        </w:rPr>
+      </w:pPr>
+    </w:p>
+    <w:p>
+      <w:pPr>
+        <w:jc w:val="center"/>
+        <w:rPr>
+          <w:noProof/>
+        </w:rPr>
+      </w:pPr>
+      <w:r>
+        <w:rPr>
+          <w:noProof/>
+          <w:highlight w:val="yellow"/>
+        </w:rPr>
+        <w:t>Editar</w:t>
+      </w:r>
+    </w:p>
+    <w:p>
+      <w:pPr>
+        <w:pStyle w:val="Prrafodelista"/>
+        <w:numPr>
+          <w:ilvl w:val="0"/>
+          <w:numId w:val="9"/>
+        </w:numPr>
+      </w:pPr>
+      <w:r>
+        <w:t>Modificar index</w:t>
+      </w:r>
+    </w:p>
+    <w:p>
+      <w:pPr>
+        <w:pStyle w:val="Prrafodelista"/>
+        <w:numPr>
+          <w:ilvl w:val="1"/>
+          <w:numId w:val="9"/>
+        </w:numPr>
+      </w:pPr>
+      <w:r>
+        <w:t xml:space="preserve">Agregar el </w:t>
+      </w:r>
+      <w:r>
+        <w:rPr>
+          <w:highlight w:val="yellow"/>
+        </w:rPr>
+        <w:t>Paht Variable</w:t>
+      </w:r>
+      <w:r>
+        <w:t xml:space="preserve"> </w:t>
+      </w:r>
+    </w:p>
+    <w:p>
+      <w:r>
+        <w:rPr>
+          <w:noProof/>
+        </w:rPr>
+        <w:drawing>
+          <wp:inline distT="0" distB="0" distL="0" distR="0" wp14:anchorId="1F94378B" wp14:editId="3A7CABA5">
+            <wp:extent cx="5943600" cy="269240"/>
+            <wp:effectExtent l="0" t="0" r="0" b="0"/>
+            <wp:docPr id="2" name="Imagen 2"/>
+            <wp:cNvGraphicFramePr>
+              <a:graphicFrameLocks xmlns:a="http://schemas.openxmlformats.org/drawingml/2006/main" noChangeAspect="1"/>
+            </wp:cNvGraphicFramePr>
+            <a:graphic xmlns:a="http://schemas.openxmlformats.org/drawingml/2006/main">
+              <a:graphicData uri="http://schemas.openxmlformats.org/drawingml/2006/picture">
+                <pic:pic xmlns:pic="http://schemas.openxmlformats.org/drawingml/2006/picture">
+                  <pic:nvPicPr>
+                    <pic:cNvPr id="1" name=""/>
+                    <pic:cNvPicPr/>
+                  </pic:nvPicPr>
+                  <pic:blipFill>
+                    <a:blip r:embed="rId9"/>
+                    <a:stretch>
+                      <a:fillRect/>
+                    </a:stretch>
+                  </pic:blipFill>
+                  <pic:spPr>
+                    <a:xfrm>
+                      <a:off x="0" y="0"/>
+                      <a:ext cx="5943600" cy="269240"/>
+                    </a:xfrm>
+                    <a:prstGeom prst="rect">
+                      <a:avLst/>
+                    </a:prstGeom>
+                  </pic:spPr>
+                </pic:pic>
+              </a:graphicData>
+            </a:graphic>
+          </wp:inline>
+        </w:drawing>
+      </w:r>
+    </w:p>
+    <w:p>
+      <w:hyperlink r:id="rId10" w:history="1">
+        <w:r>
+          <w:rPr>
+            <w:rStyle w:val="Hipervnculo"/>
+          </w:rPr>
+          <w:t>Http://localhost/editar/1</w:t>
+        </w:r>
+      </w:hyperlink>
+    </w:p>
+    <w:p>
+      <w:pPr>
+        <w:pStyle w:val="Prrafodelista"/>
+        <w:numPr>
+          <w:ilvl w:val="2"/>
+          <w:numId w:val="9"/>
+        </w:numPr>
+      </w:pPr>
+      <w:r>
+        <w:lastRenderedPageBreak/>
+        <w:t>También se puede pasar el parámetro por Query Pamram</w:t>
+      </w:r>
+    </w:p>
+    <w:p>
+      <w:pPr>
+        <w:pStyle w:val="Prrafodelista"/>
+        <w:numPr>
+          <w:ilvl w:val="0"/>
+          <w:numId w:val="9"/>
+        </w:numPr>
+      </w:pPr>
+      <w:r>
+        <w:t>Modificar controlador mapear Editar</w:t>
+      </w:r>
+    </w:p>
+    <w:p>
+      <w:pPr>
+        <w:pStyle w:val="Prrafodelista"/>
+        <w:numPr>
+          <w:ilvl w:val="0"/>
+          <w:numId w:val="9"/>
+        </w:numPr>
+      </w:pPr>
+      <w:r>
+        <w:t>Agregar campo idPersona oculto a la vista modicar</w:t>
+      </w:r>
+    </w:p>
+    <w:p>
+      <w:pPr>
+        <w:pStyle w:val="Prrafodelista"/>
+        <w:numPr>
+          <w:ilvl w:val="0"/>
+          <w:numId w:val="9"/>
+        </w:numPr>
+      </w:pPr>
+      <w:r>
+        <w:t>Pruebas</w:t>
+      </w:r>
+    </w:p>
+    <w:p>
+      <w:r>
+        <w:rPr>
+          <w:noProof/>
+        </w:rPr>
+        <w:drawing>
+          <wp:inline distT="0" distB="0" distL="0" distR="0" wp14:anchorId="74065413" wp14:editId="56D0D4F2">
+            <wp:extent cx="3463364" cy="2017053"/>
+            <wp:effectExtent l="0" t="0" r="3810" b="2540"/>
+            <wp:docPr id="3" name="Imagen 3"/>
+            <wp:cNvGraphicFramePr>
+              <a:graphicFrameLocks xmlns:a="http://schemas.openxmlformats.org/drawingml/2006/main" noChangeAspect="1"/>
+            </wp:cNvGraphicFramePr>
+            <a:graphic xmlns:a="http://schemas.openxmlformats.org/drawingml/2006/main">
+              <a:graphicData uri="http://schemas.openxmlformats.org/drawingml/2006/picture">
+                <pic:pic xmlns:pic="http://schemas.openxmlformats.org/drawingml/2006/picture">
+                  <pic:nvPicPr>
+                    <pic:cNvPr id="1" name=""/>
+                    <pic:cNvPicPr/>
+                  </pic:nvPicPr>
+                  <pic:blipFill>
+                    <a:blip r:embed="rId11"/>
+                    <a:stretch>
+                      <a:fillRect/>
+                    </a:stretch>
+                  </pic:blipFill>
+                  <pic:spPr>
+                    <a:xfrm>
+                      <a:off x="0" y="0"/>
+                      <a:ext cx="3471155" cy="2021591"/>
+                    </a:xfrm>
+                    <a:prstGeom prst="rect">
+                      <a:avLst/>
+                    </a:prstGeom>
+                  </pic:spPr>
+                </pic:pic>
+              </a:graphicData>
+            </a:graphic>
+          </wp:inline>
+        </w:drawing>
+      </w:r>
+      <w:r>
+        <w:rPr>
+          <w:noProof/>
+        </w:rPr>
+        <w:drawing>
+          <wp:inline distT="0" distB="0" distL="0" distR="0" wp14:anchorId="0CB30097" wp14:editId="06EB2778">
+            <wp:extent cx="1859622" cy="2178090"/>
+            <wp:effectExtent l="0" t="0" r="7620" b="0"/>
+            <wp:docPr id="7" name="Imagen 7"/>
+            <wp:cNvGraphicFramePr>
+              <a:graphicFrameLocks xmlns:a="http://schemas.openxmlformats.org/drawingml/2006/main" noChangeAspect="1"/>
+            </wp:cNvGraphicFramePr>
+            <a:graphic xmlns:a="http://schemas.openxmlformats.org/drawingml/2006/main">
+              <a:graphicData uri="http://schemas.openxmlformats.org/drawingml/2006/picture">
+                <pic:pic xmlns:pic="http://schemas.openxmlformats.org/drawingml/2006/picture">
+                  <pic:nvPicPr>
+                    <pic:cNvPr id="1" name=""/>
+                    <pic:cNvPicPr/>
+                  </pic:nvPicPr>
+                  <pic:blipFill>
+                    <a:blip r:embed="rId12"/>
+                    <a:stretch>
+                      <a:fillRect/>
+                    </a:stretch>
+                  </pic:blipFill>
+                  <pic:spPr>
+                    <a:xfrm>
+                      <a:off x="0" y="0"/>
+                      <a:ext cx="1873841" cy="2194744"/>
+                    </a:xfrm>
+                    <a:prstGeom prst="rect">
+                      <a:avLst/>
+                    </a:prstGeom>
+                  </pic:spPr>
+                </pic:pic>
+              </a:graphicData>
+            </a:graphic>
+          </wp:inline>
+        </w:drawing>
+      </w:r>
+      <w:r>
+        <w:rPr>
+          <w:noProof/>
+        </w:rPr>
+        <w:drawing>
+          <wp:inline distT="0" distB="0" distL="0" distR="0" wp14:anchorId="7A3B7A85" wp14:editId="56D84670">
+            <wp:extent cx="5095875" cy="2914650"/>
+            <wp:effectExtent l="0" t="0" r="9525" b="0"/>
+            <wp:docPr id="8" name="Imagen 8"/>
+            <wp:cNvGraphicFramePr>
+              <a:graphicFrameLocks xmlns:a="http://schemas.openxmlformats.org/drawingml/2006/main" noChangeAspect="1"/>
+            </wp:cNvGraphicFramePr>
+            <a:graphic xmlns:a="http://schemas.openxmlformats.org/drawingml/2006/main">
+              <a:graphicData uri="http://schemas.openxmlformats.org/drawingml/2006/picture">
+                <pic:pic xmlns:pic="http://schemas.openxmlformats.org/drawingml/2006/picture">
+                  <pic:nvPicPr>
+                    <pic:cNvPr id="1" name=""/>
+                    <pic:cNvPicPr/>
+                  </pic:nvPicPr>
+                  <pic:blipFill>
+                    <a:blip r:embed="rId13"/>
+                    <a:stretch>
+                      <a:fillRect/>
+                    </a:stretch>
+                  </pic:blipFill>
+                  <pic:spPr>
+                    <a:xfrm>
+                      <a:off x="0" y="0"/>
+                      <a:ext cx="5095875" cy="2914650"/>
+                    </a:xfrm>
+                    <a:prstGeom prst="rect">
+                      <a:avLst/>
+                    </a:prstGeom>
+                  </pic:spPr>
+                </pic:pic>
+              </a:graphicData>
+            </a:graphic>
+          </wp:inline>
+        </w:drawing>
+      </w:r>
+    </w:p>
+    <w:p>
+      <w:pPr>
+        <w:jc w:val="center"/>
+      </w:pPr>
+      <w:r>
+        <w:rPr>
+          <w:highlight w:val="yellow"/>
+        </w:rPr>
+        <w:t>Eliminar</w:t>
+      </w:r>
+    </w:p>
+    <w:p>
+      <w:pPr>
+        <w:pStyle w:val="Prrafodelista"/>
+        <w:numPr>
+          <w:ilvl w:val="0"/>
+          <w:numId w:val="10"/>
+        </w:numPr>
+      </w:pPr>
+      <w:r>
+        <w:t>Modificar Index</w:t>
+      </w:r>
+    </w:p>
     <w:sectPr>
       <w:pgSz w:w="12240" w:h="15840"/>
       <w:pgMar w:top="1440" w:right="1440" w:bottom="1440" w:left="1440" w:header="708" w:footer="708" w:gutter="0"/>
@@ -1024,6 +1235,95 @@
     </w:lvl>
   </w:abstractNum>
   <w:abstractNum w:abstractNumId="6" w15:restartNumberingAfterBreak="0">
+    <w:nsid w:val="52665FE1"/>
+    <w:multiLevelType w:val="hybridMultilevel"/>
+    <w:tmpl w:val="44443128"/>
+    <w:lvl w:ilvl="0" w:tplc="240A000F">
+      <w:start w:val="1"/>
+      <w:numFmt w:val="decimal"/>
+      <w:lvlText w:val="%1."/>
+      <w:lvlJc w:val="left"/>
+      <w:pPr>
+        <w:ind w:left="720" w:hanging="360"/>
+      </w:pPr>
+      <w:rPr>
+        <w:rFonts w:hint="default"/>
+      </w:rPr>
+    </w:lvl>
+    <w:lvl w:ilvl="1" w:tplc="240A0019">
+      <w:start w:val="1"/>
+      <w:numFmt w:val="lowerLetter"/>
+      <w:lvlText w:val="%2."/>
+      <w:lvlJc w:val="left"/>
+      <w:pPr>
+        <w:ind w:left="1440" w:hanging="360"/>
+      </w:pPr>
+    </w:lvl>
+    <w:lvl w:ilvl="2" w:tplc="240A001B">
+      <w:start w:val="1"/>
+      <w:numFmt w:val="lowerRoman"/>
+      <w:lvlText w:val="%3."/>
+      <w:lvlJc w:val="right"/>
+      <w:pPr>
+        <w:ind w:left="2160" w:hanging="180"/>
+      </w:pPr>
+    </w:lvl>
+    <w:lvl w:ilvl="3" w:tplc="240A000F" w:tentative="1">
+      <w:start w:val="1"/>
+      <w:numFmt w:val="decimal"/>
+      <w:lvlText w:val="%4."/>
+      <w:lvlJc w:val="left"/>
+      <w:pPr>
+        <w:ind w:left="2880" w:hanging="360"/>
+      </w:pPr>
+    </w:lvl>
+    <w:lvl w:ilvl="4" w:tplc="240A0019" w:tentative="1">
+      <w:start w:val="1"/>
+      <w:numFmt w:val="lowerLetter"/>
+      <w:lvlText w:val="%5."/>
+      <w:lvlJc w:val="left"/>
+      <w:pPr>
+        <w:ind w:left="3600" w:hanging="360"/>
+      </w:pPr>
+    </w:lvl>
+    <w:lvl w:ilvl="5" w:tplc="240A001B" w:tentative="1">
+      <w:start w:val="1"/>
+      <w:numFmt w:val="lowerRoman"/>
+      <w:lvlText w:val="%6."/>
+      <w:lvlJc w:val="right"/>
+      <w:pPr>
+        <w:ind w:left="4320" w:hanging="180"/>
+      </w:pPr>
+    </w:lvl>
+    <w:lvl w:ilvl="6" w:tplc="240A000F" w:tentative="1">
+      <w:start w:val="1"/>
+      <w:numFmt w:val="decimal"/>
+      <w:lvlText w:val="%7."/>
+      <w:lvlJc w:val="left"/>
+      <w:pPr>
+        <w:ind w:left="5040" w:hanging="360"/>
+      </w:pPr>
+    </w:lvl>
+    <w:lvl w:ilvl="7" w:tplc="240A0019" w:tentative="1">
+      <w:start w:val="1"/>
+      <w:numFmt w:val="lowerLetter"/>
+      <w:lvlText w:val="%8."/>
+      <w:lvlJc w:val="left"/>
+      <w:pPr>
+        <w:ind w:left="5760" w:hanging="360"/>
+      </w:pPr>
+    </w:lvl>
+    <w:lvl w:ilvl="8" w:tplc="240A001B" w:tentative="1">
+      <w:start w:val="1"/>
+      <w:numFmt w:val="lowerRoman"/>
+      <w:lvlText w:val="%9."/>
+      <w:lvlJc w:val="right"/>
+      <w:pPr>
+        <w:ind w:left="6480" w:hanging="180"/>
+      </w:pPr>
+    </w:lvl>
+  </w:abstractNum>
+  <w:abstractNum w:abstractNumId="7" w15:restartNumberingAfterBreak="0">
     <w:nsid w:val="56165085"/>
     <w:multiLevelType w:val="hybridMultilevel"/>
     <w:tmpl w:val="A0FEC94E"/>
@@ -1112,7 +1412,7 @@
       </w:pPr>
     </w:lvl>
   </w:abstractNum>
-  <w:abstractNum w:abstractNumId="7" w15:restartNumberingAfterBreak="0">
+  <w:abstractNum w:abstractNumId="8" w15:restartNumberingAfterBreak="0">
     <w:nsid w:val="5F226B0C"/>
     <w:multiLevelType w:val="hybridMultilevel"/>
     <w:tmpl w:val="87040F7E"/>
@@ -1201,8 +1501,97 @@
       </w:pPr>
     </w:lvl>
   </w:abstractNum>
+  <w:abstractNum w:abstractNumId="9" w15:restartNumberingAfterBreak="0">
+    <w:nsid w:val="7C1918D5"/>
+    <w:multiLevelType w:val="hybridMultilevel"/>
+    <w:tmpl w:val="0232B5CE"/>
+    <w:lvl w:ilvl="0" w:tplc="240A000F">
+      <w:start w:val="1"/>
+      <w:numFmt w:val="decimal"/>
+      <w:lvlText w:val="%1."/>
+      <w:lvlJc w:val="left"/>
+      <w:pPr>
+        <w:ind w:left="720" w:hanging="360"/>
+      </w:pPr>
+      <w:rPr>
+        <w:rFonts w:hint="default"/>
+      </w:rPr>
+    </w:lvl>
+    <w:lvl w:ilvl="1" w:tplc="240A0019" w:tentative="1">
+      <w:start w:val="1"/>
+      <w:numFmt w:val="lowerLetter"/>
+      <w:lvlText w:val="%2."/>
+      <w:lvlJc w:val="left"/>
+      <w:pPr>
+        <w:ind w:left="1440" w:hanging="360"/>
+      </w:pPr>
+    </w:lvl>
+    <w:lvl w:ilvl="2" w:tplc="240A001B" w:tentative="1">
+      <w:start w:val="1"/>
+      <w:numFmt w:val="lowerRoman"/>
+      <w:lvlText w:val="%3."/>
+      <w:lvlJc w:val="right"/>
+      <w:pPr>
+        <w:ind w:left="2160" w:hanging="180"/>
+      </w:pPr>
+    </w:lvl>
+    <w:lvl w:ilvl="3" w:tplc="240A000F" w:tentative="1">
+      <w:start w:val="1"/>
+      <w:numFmt w:val="decimal"/>
+      <w:lvlText w:val="%4."/>
+      <w:lvlJc w:val="left"/>
+      <w:pPr>
+        <w:ind w:left="2880" w:hanging="360"/>
+      </w:pPr>
+    </w:lvl>
+    <w:lvl w:ilvl="4" w:tplc="240A0019" w:tentative="1">
+      <w:start w:val="1"/>
+      <w:numFmt w:val="lowerLetter"/>
+      <w:lvlText w:val="%5."/>
+      <w:lvlJc w:val="left"/>
+      <w:pPr>
+        <w:ind w:left="3600" w:hanging="360"/>
+      </w:pPr>
+    </w:lvl>
+    <w:lvl w:ilvl="5" w:tplc="240A001B" w:tentative="1">
+      <w:start w:val="1"/>
+      <w:numFmt w:val="lowerRoman"/>
+      <w:lvlText w:val="%6."/>
+      <w:lvlJc w:val="right"/>
+      <w:pPr>
+        <w:ind w:left="4320" w:hanging="180"/>
+      </w:pPr>
+    </w:lvl>
+    <w:lvl w:ilvl="6" w:tplc="240A000F" w:tentative="1">
+      <w:start w:val="1"/>
+      <w:numFmt w:val="decimal"/>
+      <w:lvlText w:val="%7."/>
+      <w:lvlJc w:val="left"/>
+      <w:pPr>
+        <w:ind w:left="5040" w:hanging="360"/>
+      </w:pPr>
+    </w:lvl>
+    <w:lvl w:ilvl="7" w:tplc="240A0019" w:tentative="1">
+      <w:start w:val="1"/>
+      <w:numFmt w:val="lowerLetter"/>
+      <w:lvlText w:val="%8."/>
+      <w:lvlJc w:val="left"/>
+      <w:pPr>
+        <w:ind w:left="5760" w:hanging="360"/>
+      </w:pPr>
+    </w:lvl>
+    <w:lvl w:ilvl="8" w:tplc="240A001B" w:tentative="1">
+      <w:start w:val="1"/>
+      <w:numFmt w:val="lowerRoman"/>
+      <w:lvlText w:val="%9."/>
+      <w:lvlJc w:val="right"/>
+      <w:pPr>
+        <w:ind w:left="6480" w:hanging="180"/>
+      </w:pPr>
+    </w:lvl>
+  </w:abstractNum>
   <w:num w:numId="1">
-    <w:abstractNumId w:val="7"/>
+    <w:abstractNumId w:val="8"/>
   </w:num>
   <w:num w:numId="2">
     <w:abstractNumId w:val="2"/>
@@ -1220,10 +1609,16 @@
     <w:abstractNumId w:val="4"/>
   </w:num>
   <w:num w:numId="7">
-    <w:abstractNumId w:val="6"/>
+    <w:abstractNumId w:val="7"/>
   </w:num>
   <w:num w:numId="8">
     <w:abstractNumId w:val="3"/>
+  </w:num>
+  <w:num w:numId="9">
+    <w:abstractNumId w:val="6"/>
+  </w:num>
+  <w:num w:numId="10">
+    <w:abstractNumId w:val="9"/>
   </w:num>
 </w:numbering>
 </file>
@@ -1708,6 +2103,29 @@
       <w:szCs w:val="32"/>
     </w:rPr>
   </w:style>
+  <w:style w:type="character" w:styleId="Hipervnculo">
+    <w:name w:val="Hyperlink"/>
+    <w:basedOn w:val="Fuentedeprrafopredeter"/>
+    <w:uiPriority w:val="99"/>
+    <w:unhideWhenUsed/>
+    <w:rsid w:val="00EA3D8E"/>
+    <w:rPr>
+      <w:color w:val="0563C1" w:themeColor="hyperlink"/>
+      <w:u w:val="single"/>
+    </w:rPr>
+  </w:style>
+  <w:style w:type="character" w:styleId="Mencinsinresolver">
+    <w:name w:val="Unresolved Mention"/>
+    <w:basedOn w:val="Fuentedeprrafopredeter"/>
+    <w:uiPriority w:val="99"/>
+    <w:semiHidden/>
+    <w:unhideWhenUsed/>
+    <w:rsid w:val="00EA3D8E"/>
+    <w:rPr>
+      <w:color w:val="605E5C"/>
+      <w:shd w:val="clear" w:color="auto" w:fill="E1DFDD"/>
+    </w:rPr>
+  </w:style>
 </w:styles>
 </file>
 

</xml_diff>

<commit_message>
Clase Op_ CRUD General
</commit_message>
<xml_diff>
--- a/ControlClientes/CRUD con Spring Boot y MySql.docx
+++ b/ControlClientes/CRUD con Spring Boot y MySql.docx
@@ -480,43 +480,13 @@
       </w:pPr>
       <w:r>
         <w:lastRenderedPageBreak/>
-        <w:t>También se puede pasar el parámetro por Query Pamram</w:t>
-      </w:r>
-    </w:p>
-    <w:p>
-      <w:pPr>
-        <w:pStyle w:val="Prrafodelista"/>
-        <w:numPr>
-          <w:ilvl w:val="0"/>
-          <w:numId w:val="9"/>
-        </w:numPr>
-      </w:pPr>
-      <w:r>
-        <w:t>Modificar controlador mapear Editar</w:t>
-      </w:r>
-    </w:p>
-    <w:p>
-      <w:pPr>
-        <w:pStyle w:val="Prrafodelista"/>
-        <w:numPr>
-          <w:ilvl w:val="0"/>
-          <w:numId w:val="9"/>
-        </w:numPr>
-      </w:pPr>
-      <w:r>
-        <w:t>Agregar campo idPersona oculto a la vista modicar</w:t>
-      </w:r>
-    </w:p>
-    <w:p>
-      <w:pPr>
-        <w:pStyle w:val="Prrafodelista"/>
-        <w:numPr>
-          <w:ilvl w:val="0"/>
-          <w:numId w:val="9"/>
-        </w:numPr>
-      </w:pPr>
-      <w:r>
-        <w:t>Pruebas</w:t>
+        <w:t xml:space="preserve">También se puede pasar el parámetro por </w:t>
+      </w:r>
+      <w:r>
+        <w:rPr>
+          <w:highlight w:val="yellow"/>
+        </w:rPr>
+        <w:t>Query Pamram</w:t>
       </w:r>
     </w:p>
     <w:p>
@@ -525,10 +495,10 @@
           <w:noProof/>
         </w:rPr>
         <w:drawing>
-          <wp:inline distT="0" distB="0" distL="0" distR="0" wp14:anchorId="74065413" wp14:editId="56D0D4F2">
-            <wp:extent cx="3463364" cy="2017053"/>
-            <wp:effectExtent l="0" t="0" r="3810" b="2540"/>
-            <wp:docPr id="3" name="Imagen 3"/>
+          <wp:inline distT="0" distB="0" distL="0" distR="0" wp14:anchorId="604F75D7" wp14:editId="26C10D34">
+            <wp:extent cx="5943600" cy="175895"/>
+            <wp:effectExtent l="0" t="0" r="0" b="0"/>
+            <wp:docPr id="14" name="Imagen 14"/>
             <wp:cNvGraphicFramePr>
               <a:graphicFrameLocks xmlns:a="http://schemas.openxmlformats.org/drawingml/2006/main" noChangeAspect="1"/>
             </wp:cNvGraphicFramePr>
@@ -548,7 +518,7 @@
                   <pic:spPr>
                     <a:xfrm>
                       <a:off x="0" y="0"/>
-                      <a:ext cx="3471155" cy="2021591"/>
+                      <a:ext cx="5943600" cy="175895"/>
                     </a:xfrm>
                     <a:prstGeom prst="rect">
                       <a:avLst/>
@@ -560,15 +530,33 @@
           </wp:inline>
         </w:drawing>
       </w:r>
+    </w:p>
+    <w:p>
+      <w:pPr>
+        <w:pStyle w:val="Prrafodelista"/>
+        <w:numPr>
+          <w:ilvl w:val="3"/>
+          <w:numId w:val="9"/>
+        </w:numPr>
+      </w:pPr>
+      <w:r>
+        <w:t xml:space="preserve">Modificar el método de llamado en el controlador </w:t>
+      </w:r>
+    </w:p>
+    <w:p>
+      <w:pPr>
+        <w:pStyle w:val="Prrafodelista"/>
+        <w:ind w:left="708"/>
+      </w:pPr>
       <w:r>
         <w:rPr>
           <w:noProof/>
         </w:rPr>
         <w:drawing>
-          <wp:inline distT="0" distB="0" distL="0" distR="0" wp14:anchorId="0CB30097" wp14:editId="06EB2778">
-            <wp:extent cx="1859622" cy="2178090"/>
-            <wp:effectExtent l="0" t="0" r="7620" b="0"/>
-            <wp:docPr id="7" name="Imagen 7"/>
+          <wp:inline distT="0" distB="0" distL="0" distR="0" wp14:anchorId="17D42C60" wp14:editId="11AF007C">
+            <wp:extent cx="5943600" cy="1344930"/>
+            <wp:effectExtent l="0" t="0" r="0" b="7620"/>
+            <wp:docPr id="15" name="Imagen 15"/>
             <wp:cNvGraphicFramePr>
               <a:graphicFrameLocks xmlns:a="http://schemas.openxmlformats.org/drawingml/2006/main" noChangeAspect="1"/>
             </wp:cNvGraphicFramePr>
@@ -588,7 +576,7 @@
                   <pic:spPr>
                     <a:xfrm>
                       <a:off x="0" y="0"/>
-                      <a:ext cx="1873841" cy="2194744"/>
+                      <a:ext cx="5943600" cy="1344930"/>
                     </a:xfrm>
                     <a:prstGeom prst="rect">
                       <a:avLst/>
@@ -600,15 +588,53 @@
           </wp:inline>
         </w:drawing>
       </w:r>
+    </w:p>
+    <w:p>
+      <w:pPr>
+        <w:pStyle w:val="Prrafodelista"/>
+        <w:numPr>
+          <w:ilvl w:val="0"/>
+          <w:numId w:val="9"/>
+        </w:numPr>
+      </w:pPr>
+      <w:r>
+        <w:t>Modificar controlador mapear Editar</w:t>
+      </w:r>
+    </w:p>
+    <w:p>
+      <w:pPr>
+        <w:pStyle w:val="Prrafodelista"/>
+        <w:numPr>
+          <w:ilvl w:val="0"/>
+          <w:numId w:val="9"/>
+        </w:numPr>
+      </w:pPr>
+      <w:r>
+        <w:t>Agregar campo idPersona oculto a la vista modicar</w:t>
+      </w:r>
+    </w:p>
+    <w:p>
+      <w:pPr>
+        <w:pStyle w:val="Prrafodelista"/>
+        <w:numPr>
+          <w:ilvl w:val="0"/>
+          <w:numId w:val="9"/>
+        </w:numPr>
+      </w:pPr>
+      <w:r>
+        <w:t>Pruebas</w:t>
+      </w:r>
+    </w:p>
+    <w:p>
       <w:r>
         <w:rPr>
           <w:noProof/>
         </w:rPr>
         <w:drawing>
-          <wp:inline distT="0" distB="0" distL="0" distR="0" wp14:anchorId="7A3B7A85" wp14:editId="56D84670">
-            <wp:extent cx="5095875" cy="2914650"/>
-            <wp:effectExtent l="0" t="0" r="9525" b="0"/>
-            <wp:docPr id="8" name="Imagen 8"/>
+          <wp:inline distT="0" distB="0" distL="0" distR="0" wp14:anchorId="74065413" wp14:editId="56D0D4F2">
+            <wp:extent cx="3463364" cy="2017053"/>
+            <wp:effectExtent l="0" t="0" r="3810" b="2540"/>
+            <wp:docPr id="3" name="Imagen 3"/>
             <wp:cNvGraphicFramePr>
               <a:graphicFrameLocks xmlns:a="http://schemas.openxmlformats.org/drawingml/2006/main" noChangeAspect="1"/>
             </wp:cNvGraphicFramePr>
@@ -628,6 +654,86 @@
                   <pic:spPr>
                     <a:xfrm>
                       <a:off x="0" y="0"/>
+                      <a:ext cx="3471155" cy="2021591"/>
+                    </a:xfrm>
+                    <a:prstGeom prst="rect">
+                      <a:avLst/>
+                    </a:prstGeom>
+                  </pic:spPr>
+                </pic:pic>
+              </a:graphicData>
+            </a:graphic>
+          </wp:inline>
+        </w:drawing>
+      </w:r>
+      <w:r>
+        <w:rPr>
+          <w:noProof/>
+        </w:rPr>
+        <w:drawing>
+          <wp:inline distT="0" distB="0" distL="0" distR="0" wp14:anchorId="0CB30097" wp14:editId="06EB2778">
+            <wp:extent cx="1859622" cy="2178090"/>
+            <wp:effectExtent l="0" t="0" r="7620" b="0"/>
+            <wp:docPr id="7" name="Imagen 7"/>
+            <wp:cNvGraphicFramePr>
+              <a:graphicFrameLocks xmlns:a="http://schemas.openxmlformats.org/drawingml/2006/main" noChangeAspect="1"/>
+            </wp:cNvGraphicFramePr>
+            <a:graphic xmlns:a="http://schemas.openxmlformats.org/drawingml/2006/main">
+              <a:graphicData uri="http://schemas.openxmlformats.org/drawingml/2006/picture">
+                <pic:pic xmlns:pic="http://schemas.openxmlformats.org/drawingml/2006/picture">
+                  <pic:nvPicPr>
+                    <pic:cNvPr id="1" name=""/>
+                    <pic:cNvPicPr/>
+                  </pic:nvPicPr>
+                  <pic:blipFill>
+                    <a:blip r:embed="rId14"/>
+                    <a:stretch>
+                      <a:fillRect/>
+                    </a:stretch>
+                  </pic:blipFill>
+                  <pic:spPr>
+                    <a:xfrm>
+                      <a:off x="0" y="0"/>
+                      <a:ext cx="1873841" cy="2194744"/>
+                    </a:xfrm>
+                    <a:prstGeom prst="rect">
+                      <a:avLst/>
+                    </a:prstGeom>
+                  </pic:spPr>
+                </pic:pic>
+              </a:graphicData>
+            </a:graphic>
+          </wp:inline>
+        </w:drawing>
+      </w:r>
+      <w:r>
+        <w:rPr>
+          <w:noProof/>
+        </w:rPr>
+        <w:drawing>
+          <wp:inline distT="0" distB="0" distL="0" distR="0" wp14:anchorId="7A3B7A85" wp14:editId="56D84670">
+            <wp:extent cx="5095875" cy="2914650"/>
+            <wp:effectExtent l="0" t="0" r="9525" b="0"/>
+            <wp:docPr id="8" name="Imagen 8"/>
+            <wp:cNvGraphicFramePr>
+              <a:graphicFrameLocks xmlns:a="http://schemas.openxmlformats.org/drawingml/2006/main" noChangeAspect="1"/>
+            </wp:cNvGraphicFramePr>
+            <a:graphic xmlns:a="http://schemas.openxmlformats.org/drawingml/2006/main">
+              <a:graphicData uri="http://schemas.openxmlformats.org/drawingml/2006/picture">
+                <pic:pic xmlns:pic="http://schemas.openxmlformats.org/drawingml/2006/picture">
+                  <pic:nvPicPr>
+                    <pic:cNvPr id="1" name=""/>
+                    <pic:cNvPicPr/>
+                  </pic:nvPicPr>
+                  <pic:blipFill>
+                    <a:blip r:embed="rId15"/>
+                    <a:stretch>
+                      <a:fillRect/>
+                    </a:stretch>
+                  </pic:blipFill>
+                  <pic:spPr>
+                    <a:xfrm>
+                      <a:off x="0" y="0"/>
                       <a:ext cx="5095875" cy="2914650"/>
                     </a:xfrm>
                     <a:prstGeom prst="rect">
@@ -661,7 +767,245 @@
         </w:numPr>
       </w:pPr>
       <w:r>
+        <w:lastRenderedPageBreak/>
         <w:t>Modificar Index</w:t>
+      </w:r>
+    </w:p>
+    <w:p>
+      <w:pPr>
+        <w:pStyle w:val="Prrafodelista"/>
+        <w:numPr>
+          <w:ilvl w:val="0"/>
+          <w:numId w:val="10"/>
+        </w:numPr>
+      </w:pPr>
+      <w:r>
+        <w:t>Modificar Controlador agregar paht de eliminar</w:t>
+      </w:r>
+    </w:p>
+    <w:p>
+      <w:pPr>
+        <w:pStyle w:val="Prrafodelista"/>
+        <w:numPr>
+          <w:ilvl w:val="0"/>
+          <w:numId w:val="10"/>
+        </w:numPr>
+      </w:pPr>
+      <w:r>
+        <w:t>Pruebas</w:t>
+      </w:r>
+    </w:p>
+    <w:p>
+      <w:r>
+        <w:rPr>
+          <w:noProof/>
+        </w:rPr>
+        <w:drawing>
+          <wp:inline distT="0" distB="0" distL="0" distR="0" wp14:anchorId="61C740A4" wp14:editId="3407CBEA">
+            <wp:extent cx="5095875" cy="2638425"/>
+            <wp:effectExtent l="0" t="0" r="9525" b="9525"/>
+            <wp:docPr id="9" name="Imagen 9"/>
+            <wp:cNvGraphicFramePr>
+              <a:graphicFrameLocks xmlns:a="http://schemas.openxmlformats.org/drawingml/2006/main" noChangeAspect="1"/>
+            </wp:cNvGraphicFramePr>
+            <a:graphic xmlns:a="http://schemas.openxmlformats.org/drawingml/2006/main">
+              <a:graphicData uri="http://schemas.openxmlformats.org/drawingml/2006/picture">
+                <pic:pic xmlns:pic="http://schemas.openxmlformats.org/drawingml/2006/picture">
+                  <pic:nvPicPr>
+                    <pic:cNvPr id="1" name=""/>
+                    <pic:cNvPicPr/>
+                  </pic:nvPicPr>
+                  <pic:blipFill>
+                    <a:blip r:embed="rId16"/>
+                    <a:stretch>
+                      <a:fillRect/>
+                    </a:stretch>
+                  </pic:blipFill>
+                  <pic:spPr>
+                    <a:xfrm>
+                      <a:off x="0" y="0"/>
+                      <a:ext cx="5095875" cy="2638425"/>
+                    </a:xfrm>
+                    <a:prstGeom prst="rect">
+                      <a:avLst/>
+                    </a:prstGeom>
+                  </pic:spPr>
+                </pic:pic>
+              </a:graphicData>
+            </a:graphic>
+          </wp:inline>
+        </w:drawing>
+      </w:r>
+      <w:r>
+        <w:rPr>
+          <w:noProof/>
+        </w:rPr>
+        <w:drawing>
+          <wp:inline distT="0" distB="0" distL="0" distR="0" wp14:anchorId="1C157470" wp14:editId="7E209F69">
+            <wp:extent cx="5657850" cy="2457450"/>
+            <wp:effectExtent l="0" t="0" r="0" b="0"/>
+            <wp:docPr id="10" name="Imagen 10"/>
+            <wp:cNvGraphicFramePr>
+              <a:graphicFrameLocks xmlns:a="http://schemas.openxmlformats.org/drawingml/2006/main" noChangeAspect="1"/>
+            </wp:cNvGraphicFramePr>
+            <a:graphic xmlns:a="http://schemas.openxmlformats.org/drawingml/2006/main">
+              <a:graphicData uri="http://schemas.openxmlformats.org/drawingml/2006/picture">
+                <pic:pic xmlns:pic="http://schemas.openxmlformats.org/drawingml/2006/picture">
+                  <pic:nvPicPr>
+                    <pic:cNvPr id="1" name=""/>
+                    <pic:cNvPicPr/>
+                  </pic:nvPicPr>
+                  <pic:blipFill>
+                    <a:blip r:embed="rId17"/>
+                    <a:stretch>
+                      <a:fillRect/>
+                    </a:stretch>
+                  </pic:blipFill>
+                  <pic:spPr>
+                    <a:xfrm>
+                      <a:off x="0" y="0"/>
+                      <a:ext cx="5657850" cy="2457450"/>
+                    </a:xfrm>
+                    <a:prstGeom prst="rect">
+                      <a:avLst/>
+                    </a:prstGeom>
+                  </pic:spPr>
+                </pic:pic>
+              </a:graphicData>
+            </a:graphic>
+          </wp:inline>
+        </w:drawing>
+      </w:r>
+    </w:p>
+    <w:p>
+      <w:r>
+        <w:t xml:space="preserve">Realizando el método de eliminar con QueryParame </w:t>
+      </w:r>
+    </w:p>
+    <w:p>
+      <w:r>
+        <w:rPr>
+          <w:noProof/>
+        </w:rPr>
+        <w:lastRenderedPageBreak/>
+        <w:drawing>
+          <wp:inline distT="0" distB="0" distL="0" distR="0" wp14:anchorId="28B64EC7" wp14:editId="74F8E8A7">
+            <wp:extent cx="4953000" cy="2124075"/>
+            <wp:effectExtent l="0" t="0" r="0" b="9525"/>
+            <wp:docPr id="16" name="Imagen 16"/>
+            <wp:cNvGraphicFramePr>
+              <a:graphicFrameLocks xmlns:a="http://schemas.openxmlformats.org/drawingml/2006/main" noChangeAspect="1"/>
+            </wp:cNvGraphicFramePr>
+            <a:graphic xmlns:a="http://schemas.openxmlformats.org/drawingml/2006/main">
+              <a:graphicData uri="http://schemas.openxmlformats.org/drawingml/2006/picture">
+                <pic:pic xmlns:pic="http://schemas.openxmlformats.org/drawingml/2006/picture">
+                  <pic:nvPicPr>
+                    <pic:cNvPr id="1" name=""/>
+                    <pic:cNvPicPr/>
+                  </pic:nvPicPr>
+                  <pic:blipFill>
+                    <a:blip r:embed="rId18"/>
+                    <a:stretch>
+                      <a:fillRect/>
+                    </a:stretch>
+                  </pic:blipFill>
+                  <pic:spPr>
+                    <a:xfrm>
+                      <a:off x="0" y="0"/>
+                      <a:ext cx="4953000" cy="2124075"/>
+                    </a:xfrm>
+                    <a:prstGeom prst="rect">
+                      <a:avLst/>
+                    </a:prstGeom>
+                  </pic:spPr>
+                </pic:pic>
+              </a:graphicData>
+            </a:graphic>
+          </wp:inline>
+        </w:drawing>
+      </w:r>
+    </w:p>
+    <w:p/>
+    <w:p>
+      <w:r>
+        <w:rPr>
+          <w:noProof/>
+        </w:rPr>
+        <w:drawing>
+          <wp:inline distT="0" distB="0" distL="0" distR="0" wp14:anchorId="5235F8B6" wp14:editId="7B934F41">
+            <wp:extent cx="4524375" cy="1933575"/>
+            <wp:effectExtent l="0" t="0" r="9525" b="9525"/>
+            <wp:docPr id="17" name="Imagen 17"/>
+            <wp:cNvGraphicFramePr>
+              <a:graphicFrameLocks xmlns:a="http://schemas.openxmlformats.org/drawingml/2006/main" noChangeAspect="1"/>
+            </wp:cNvGraphicFramePr>
+            <a:graphic xmlns:a="http://schemas.openxmlformats.org/drawingml/2006/main">
+              <a:graphicData uri="http://schemas.openxmlformats.org/drawingml/2006/picture">
+                <pic:pic xmlns:pic="http://schemas.openxmlformats.org/drawingml/2006/picture">
+                  <pic:nvPicPr>
+                    <pic:cNvPr id="1" name=""/>
+                    <pic:cNvPicPr/>
+                  </pic:nvPicPr>
+                  <pic:blipFill>
+                    <a:blip r:embed="rId19"/>
+                    <a:stretch>
+                      <a:fillRect/>
+                    </a:stretch>
+                  </pic:blipFill>
+                  <pic:spPr>
+                    <a:xfrm>
+                      <a:off x="0" y="0"/>
+                      <a:ext cx="4524375" cy="1933575"/>
+                    </a:xfrm>
+                    <a:prstGeom prst="rect">
+                      <a:avLst/>
+                    </a:prstGeom>
+                  </pic:spPr>
+                </pic:pic>
+              </a:graphicData>
+            </a:graphic>
+          </wp:inline>
+        </w:drawing>
+      </w:r>
+      <w:r>
+        <w:rPr>
+          <w:noProof/>
+        </w:rPr>
+        <w:drawing>
+          <wp:inline distT="0" distB="0" distL="0" distR="0" wp14:anchorId="35963415" wp14:editId="5E58D408">
+            <wp:extent cx="4467225" cy="790575"/>
+            <wp:effectExtent l="0" t="0" r="9525" b="9525"/>
+            <wp:docPr id="18" name="Imagen 18"/>
+            <wp:cNvGraphicFramePr>
+              <a:graphicFrameLocks xmlns:a="http://schemas.openxmlformats.org/drawingml/2006/main" noChangeAspect="1"/>
+            </wp:cNvGraphicFramePr>
+            <a:graphic xmlns:a="http://schemas.openxmlformats.org/drawingml/2006/main">
+              <a:graphicData uri="http://schemas.openxmlformats.org/drawingml/2006/picture">
+                <pic:pic xmlns:pic="http://schemas.openxmlformats.org/drawingml/2006/picture">
+                  <pic:nvPicPr>
+                    <pic:cNvPr id="1" name=""/>
+                    <pic:cNvPicPr/>
+                  </pic:nvPicPr>
+                  <pic:blipFill>
+                    <a:blip r:embed="rId20"/>
+                    <a:stretch>
+                      <a:fillRect/>
+                    </a:stretch>
+                  </pic:blipFill>
+                  <pic:spPr>
+                    <a:xfrm>
+                      <a:off x="0" y="0"/>
+                      <a:ext cx="4467225" cy="790575"/>
+                    </a:xfrm>
+                    <a:prstGeom prst="rect">
+                      <a:avLst/>
+                    </a:prstGeom>
+                  </pic:spPr>
+                </pic:pic>
+              </a:graphicData>
+            </a:graphic>
+          </wp:inline>
+        </w:drawing>
       </w:r>
     </w:p>
     <w:sectPr>
@@ -1268,7 +1612,7 @@
         <w:ind w:left="2160" w:hanging="180"/>
       </w:pPr>
     </w:lvl>
-    <w:lvl w:ilvl="3" w:tplc="240A000F" w:tentative="1">
+    <w:lvl w:ilvl="3" w:tplc="240A000F">
       <w:start w:val="1"/>
       <w:numFmt w:val="decimal"/>
       <w:lvlText w:val="%4."/>

</xml_diff>